<commit_message>
Session 4 처음에 Windows Phone으로 실행
윈8 앱은 ListView에 ItemTemplate이 이미 적용되어 있고 데모가 윈폰 기준이므로, 윈폰으로 변경하고 적용되지 않은
화면으로 스크린샷 등 교체
</commit_message>
<xml_diff>
--- a/Session 4/Session 4.docx
+++ b/Session 4/Session 4.docx
@@ -62,8 +62,6 @@
       <w:r>
         <w:t xml:space="preserve"> </w:t>
       </w:r>
-      <w:bookmarkStart w:id="0" w:name="_GoBack"/>
-      <w:bookmarkEnd w:id="0"/>
     </w:p>
     <w:p>
       <w:pPr>
@@ -181,8 +179,16 @@
         <w:rPr>
           <w:b/>
         </w:rPr>
-        <w:t>S04_ListDemo.Shared</w:t>
-      </w:r>
+        <w:t>S04_</w:t>
+      </w:r>
+      <w:proofErr w:type="gramStart"/>
+      <w:r>
+        <w:rPr>
+          <w:b/>
+        </w:rPr>
+        <w:t>ListDemo.Shared</w:t>
+      </w:r>
+      <w:proofErr w:type="gramEnd"/>
       <w:r>
         <w:t xml:space="preserve"> </w:t>
       </w:r>
@@ -216,13 +222,38 @@
         <w:rPr>
           <w:rFonts w:hint="eastAsia"/>
         </w:rPr>
-        <w:t>파일을 선택합니다.</w:t>
+        <w:t xml:space="preserve">파일을 </w:t>
+      </w:r>
+      <w:del w:id="0" w:author="Reagan Hwang" w:date="2014-06-11T15:11:00Z">
+        <w:r>
+          <w:rPr>
+            <w:rFonts w:hint="eastAsia"/>
+          </w:rPr>
+          <w:delText>선택합니다</w:delText>
+        </w:r>
+      </w:del>
+      <w:ins w:id="1" w:author="Reagan Hwang" w:date="2014-06-11T15:11:00Z">
+        <w:r>
+          <w:rPr>
+            <w:rFonts w:hint="eastAsia"/>
+          </w:rPr>
+          <w:t>엽니다</w:t>
+        </w:r>
+      </w:ins>
+      <w:r>
+        <w:rPr>
+          <w:rFonts w:hint="eastAsia"/>
+        </w:rPr>
+        <w:t>.</w:t>
       </w:r>
     </w:p>
     <w:p>
       <w:pPr>
         <w:pStyle w:val="a3"/>
         <w:ind w:leftChars="0" w:left="760"/>
+        <w:rPr>
+          <w:ins w:id="2" w:author="Reagan Hwang" w:date="2014-06-11T15:12:00Z"/>
+        </w:rPr>
       </w:pPr>
       <w:r>
         <w:rPr>
@@ -268,8 +299,144 @@
     <w:p>
       <w:pPr>
         <w:pStyle w:val="a3"/>
+        <w:ind w:leftChars="0" w:left="760"/>
+      </w:pPr>
+      <w:ins w:id="3" w:author="Reagan Hwang" w:date="2014-06-11T15:12:00Z">
+        <w:r>
+          <w:rPr>
+            <w:rFonts w:hint="eastAsia"/>
+          </w:rPr>
+          <w:t xml:space="preserve">코드를 살펴보면 </w:t>
+        </w:r>
+      </w:ins>
+      <w:proofErr w:type="spellStart"/>
+      <w:ins w:id="4" w:author="Reagan Hwang" w:date="2014-06-11T15:13:00Z">
+        <w:r>
+          <w:t>SampleItem</w:t>
+        </w:r>
+        <w:proofErr w:type="spellEnd"/>
+        <w:r>
+          <w:t xml:space="preserve"> </w:t>
+        </w:r>
+        <w:r>
+          <w:rPr>
+            <w:rFonts w:hint="eastAsia"/>
+          </w:rPr>
+          <w:t>이라는 클래스가 있고,</w:t>
+        </w:r>
+        <w:r>
+          <w:t xml:space="preserve"> Title, </w:t>
+        </w:r>
+        <w:proofErr w:type="spellStart"/>
+        <w:r>
+          <w:t>SubTitle</w:t>
+        </w:r>
+        <w:proofErr w:type="spellEnd"/>
+        <w:r>
+          <w:t xml:space="preserve">, </w:t>
+        </w:r>
+        <w:proofErr w:type="spellStart"/>
+        <w:r>
+          <w:t>ItemImage</w:t>
+        </w:r>
+        <w:proofErr w:type="spellEnd"/>
+        <w:r>
+          <w:t xml:space="preserve">, </w:t>
+        </w:r>
+        <w:proofErr w:type="spellStart"/>
+        <w:r>
+          <w:t>TargetGroup</w:t>
+        </w:r>
+        <w:proofErr w:type="spellEnd"/>
+        <w:r>
+          <w:t xml:space="preserve"> </w:t>
+        </w:r>
+        <w:r>
+          <w:rPr>
+            <w:rFonts w:hint="eastAsia"/>
+          </w:rPr>
+          <w:t>등</w:t>
+        </w:r>
+      </w:ins>
+      <w:ins w:id="5" w:author="Reagan Hwang" w:date="2014-06-11T15:15:00Z">
+        <w:r>
+          <w:rPr>
+            <w:rFonts w:hint="eastAsia"/>
+          </w:rPr>
+          <w:t xml:space="preserve">의 속성을 가진 </w:t>
+        </w:r>
+      </w:ins>
+      <w:ins w:id="6" w:author="Reagan Hwang" w:date="2014-06-11T15:14:00Z">
+        <w:r>
+          <w:rPr>
+            <w:rFonts w:hint="eastAsia"/>
+          </w:rPr>
+          <w:t xml:space="preserve">샘플 데이터를 </w:t>
+        </w:r>
+      </w:ins>
+      <w:ins w:id="7" w:author="Reagan Hwang" w:date="2014-06-11T15:15:00Z">
+        <w:r>
+          <w:rPr>
+            <w:rFonts w:hint="eastAsia"/>
+          </w:rPr>
+          <w:t>제공하는 기능을 구현해 놓았습니다.</w:t>
+        </w:r>
+      </w:ins>
+    </w:p>
+    <w:p>
+      <w:pPr>
+        <w:pStyle w:val="a3"/>
         <w:ind w:leftChars="0"/>
-      </w:pPr>
+        <w:pPrChange w:id="8" w:author="Reagan Hwang" w:date="2014-06-11T15:12:00Z">
+          <w:pPr>
+            <w:pStyle w:val="a3"/>
+            <w:ind w:leftChars="0"/>
+          </w:pPr>
+        </w:pPrChange>
+      </w:pPr>
+      <w:ins w:id="9" w:author="Reagan Hwang" w:date="2014-06-11T15:12:00Z">
+        <w:r>
+          <w:rPr>
+            <w:noProof/>
+          </w:rPr>
+          <w:lastRenderedPageBreak/>
+          <w:drawing>
+            <wp:inline distT="0" distB="0" distL="0" distR="0" wp14:anchorId="33CBE295" wp14:editId="75F4746B">
+              <wp:extent cx="5731510" cy="5696585"/>
+              <wp:effectExtent l="0" t="0" r="2540" b="0"/>
+              <wp:docPr id="1" name="그림 1"/>
+              <wp:cNvGraphicFramePr>
+                <a:graphicFrameLocks xmlns:a="http://schemas.openxmlformats.org/drawingml/2006/main" noChangeAspect="1"/>
+              </wp:cNvGraphicFramePr>
+              <a:graphic xmlns:a="http://schemas.openxmlformats.org/drawingml/2006/main">
+                <a:graphicData uri="http://schemas.openxmlformats.org/drawingml/2006/picture">
+                  <pic:pic xmlns:pic="http://schemas.openxmlformats.org/drawingml/2006/picture">
+                    <pic:nvPicPr>
+                      <pic:cNvPr id="1" name=""/>
+                      <pic:cNvPicPr/>
+                    </pic:nvPicPr>
+                    <pic:blipFill>
+                      <a:blip r:embed="rId7"/>
+                      <a:stretch>
+                        <a:fillRect/>
+                      </a:stretch>
+                    </pic:blipFill>
+                    <pic:spPr>
+                      <a:xfrm>
+                        <a:off x="0" y="0"/>
+                        <a:ext cx="5731510" cy="5696585"/>
+                      </a:xfrm>
+                      <a:prstGeom prst="rect">
+                        <a:avLst/>
+                      </a:prstGeom>
+                    </pic:spPr>
+                  </pic:pic>
+                </a:graphicData>
+              </a:graphic>
+            </wp:inline>
+          </w:drawing>
+        </w:r>
+      </w:ins>
     </w:p>
     <w:p>
       <w:pPr>
@@ -279,13 +446,80 @@
           <w:numId w:val="12"/>
         </w:numPr>
         <w:ind w:leftChars="0"/>
-      </w:pPr>
-      <w:r>
-        <w:rPr>
-          <w:rFonts w:hint="eastAsia"/>
-        </w:rPr>
-        <w:t>애플리케이션을 실행해 봅니다.</w:t>
-      </w:r>
+        <w:rPr>
+          <w:ins w:id="10" w:author="Reagan Hwang" w:date="2014-06-11T15:10:00Z"/>
+        </w:rPr>
+      </w:pPr>
+      <w:ins w:id="11" w:author="Reagan Hwang" w:date="2014-06-11T15:10:00Z">
+        <w:r>
+          <w:rPr>
+            <w:rFonts w:hint="eastAsia"/>
+          </w:rPr>
+          <w:t>시작 프로젝트를 Windows Phone 8.1 프로젝트로 변경한 후 실행합니다.</w:t>
+        </w:r>
+        <w:r>
+          <w:t xml:space="preserve"> </w:t>
+        </w:r>
+      </w:ins>
+    </w:p>
+    <w:p>
+      <w:pPr>
+        <w:pStyle w:val="a3"/>
+        <w:numPr>
+          <w:ilvl w:val="0"/>
+          <w:numId w:val="12"/>
+        </w:numPr>
+        <w:ind w:leftChars="0"/>
+        <w:rPr>
+          <w:del w:id="12" w:author="Reagan Hwang" w:date="2014-06-11T15:16:00Z"/>
+        </w:rPr>
+        <w:pPrChange w:id="13" w:author="Reagan Hwang" w:date="2014-06-11T15:16:00Z">
+          <w:pPr>
+            <w:pStyle w:val="a3"/>
+            <w:ind w:leftChars="0"/>
+          </w:pPr>
+        </w:pPrChange>
+      </w:pPr>
+      <w:del w:id="14" w:author="Reagan Hwang" w:date="2014-06-11T15:10:00Z">
+        <w:r>
+          <w:rPr>
+            <w:rFonts w:hint="eastAsia"/>
+          </w:rPr>
+          <w:lastRenderedPageBreak/>
+          <w:delText>애플리케이션을 실행해 봅니다.</w:delText>
+        </w:r>
+        <w:r>
+          <w:delText xml:space="preserve"> </w:delText>
+        </w:r>
+      </w:del>
+      <w:r>
+        <w:rPr>
+          <w:rFonts w:hint="eastAsia"/>
+        </w:rPr>
+        <w:t>실행된 앱의</w:t>
+      </w:r>
+      <w:del w:id="15" w:author="Reagan Hwang" w:date="2014-06-11T15:16:00Z">
+        <w:r>
+          <w:rPr>
+            <w:rFonts w:hint="eastAsia"/>
+          </w:rPr>
+          <w:delText xml:space="preserve"> </w:delText>
+        </w:r>
+        <w:r>
+          <w:rPr>
+            <w:rFonts w:hint="eastAsia"/>
+          </w:rPr>
+          <w:delText xml:space="preserve">좌측 상단의 </w:delText>
+        </w:r>
+      </w:del>
+      <w:r>
+        <w:t xml:space="preserve">See </w:t>
+      </w:r>
+      <w:proofErr w:type="spellStart"/>
+      <w:r>
+        <w:t>ListView</w:t>
+      </w:r>
+      <w:proofErr w:type="spellEnd"/>
       <w:r>
         <w:t xml:space="preserve"> </w:t>
       </w:r>
@@ -293,177 +527,276 @@
         <w:rPr>
           <w:rFonts w:hint="eastAsia"/>
         </w:rPr>
-        <w:t xml:space="preserve">실행된 </w:t>
+        <w:t xml:space="preserve">버튼을 클릭하여 기본 </w:t>
       </w:r>
       <w:proofErr w:type="spellStart"/>
       <w:r>
         <w:rPr>
           <w:rFonts w:hint="eastAsia"/>
         </w:rPr>
-        <w:t>앱의</w:t>
+        <w:t>렌더링을</w:t>
       </w:r>
       <w:proofErr w:type="spellEnd"/>
       <w:r>
         <w:rPr>
           <w:rFonts w:hint="eastAsia"/>
         </w:rPr>
+        <w:t xml:space="preserve"> 확인합니다.</w:t>
+      </w:r>
+      <w:r>
+        <w:t xml:space="preserve"> 본 </w:t>
+      </w:r>
+      <w:r>
+        <w:rPr>
+          <w:rFonts w:hint="eastAsia"/>
+        </w:rPr>
+        <w:t xml:space="preserve">실습에서는 이를 </w:t>
+      </w:r>
+      <w:del w:id="16" w:author="Reagan Hwang" w:date="2014-06-11T15:17:00Z">
+        <w:r>
+          <w:rPr>
+            <w:rFonts w:hint="eastAsia"/>
+          </w:rPr>
+          <w:delText xml:space="preserve">변경하는 </w:delText>
+        </w:r>
+      </w:del>
+      <w:ins w:id="17" w:author="Reagan Hwang" w:date="2014-06-11T15:17:00Z">
+        <w:r>
+          <w:t>미리</w:t>
+        </w:r>
+        <w:r>
+          <w:t xml:space="preserve"> </w:t>
+        </w:r>
+        <w:r>
+          <w:rPr>
+            <w:rFonts w:hint="eastAsia"/>
+          </w:rPr>
+          <w:t>만들어둔 템플릿으로 변경하는</w:t>
+        </w:r>
+        <w:r>
+          <w:rPr>
+            <w:rFonts w:hint="eastAsia"/>
+          </w:rPr>
+          <w:t xml:space="preserve"> </w:t>
+        </w:r>
+      </w:ins>
+      <w:r>
+        <w:rPr>
+          <w:rFonts w:hint="eastAsia"/>
+        </w:rPr>
+        <w:t>내용을 다룹니다.</w:t>
+      </w:r>
+      <w:r>
         <w:t xml:space="preserve"> </w:t>
       </w:r>
-      <w:r>
-        <w:rPr>
-          <w:rFonts w:hint="eastAsia"/>
-        </w:rPr>
-        <w:t xml:space="preserve">좌측 상단의 </w:t>
-      </w:r>
-      <w:r>
-        <w:t xml:space="preserve">See </w:t>
-      </w:r>
-      <w:proofErr w:type="spellStart"/>
-      <w:r>
-        <w:t>ListView</w:t>
-      </w:r>
-      <w:proofErr w:type="spellEnd"/>
-      <w:r>
-        <w:t xml:space="preserve"> </w:t>
-      </w:r>
-      <w:r>
-        <w:rPr>
-          <w:rFonts w:hint="eastAsia"/>
-        </w:rPr>
-        <w:t xml:space="preserve">버튼을 클릭하여 기본 </w:t>
-      </w:r>
-      <w:proofErr w:type="spellStart"/>
-      <w:r>
-        <w:rPr>
-          <w:rFonts w:hint="eastAsia"/>
-        </w:rPr>
-        <w:t>렌더링을</w:t>
-      </w:r>
-      <w:proofErr w:type="spellEnd"/>
-      <w:r>
-        <w:rPr>
-          <w:rFonts w:hint="eastAsia"/>
-        </w:rPr>
-        <w:t xml:space="preserve"> 확인합니다.</w:t>
-      </w:r>
-      <w:r>
-        <w:t xml:space="preserve"> 본 </w:t>
-      </w:r>
-      <w:r>
-        <w:rPr>
-          <w:rFonts w:hint="eastAsia"/>
-        </w:rPr>
-        <w:t>실습에서는 이를 변경하는 내용을 다룹니다.</w:t>
-      </w:r>
-      <w:r>
-        <w:t xml:space="preserve"> </w:t>
-      </w:r>
     </w:p>
     <w:p>
       <w:pPr>
         <w:pStyle w:val="a3"/>
+        <w:numPr>
+          <w:ilvl w:val="0"/>
+          <w:numId w:val="12"/>
+        </w:numPr>
         <w:ind w:leftChars="0"/>
-      </w:pPr>
-      <w:r>
-        <w:rPr>
-          <w:noProof/>
-        </w:rPr>
-        <w:lastRenderedPageBreak/>
-        <w:drawing>
-          <wp:inline distT="0" distB="0" distL="0" distR="0" wp14:anchorId="42DB7E27" wp14:editId="519A6F86">
-            <wp:extent cx="3987570" cy="2419350"/>
-            <wp:effectExtent l="0" t="0" r="0" b="0"/>
-            <wp:docPr id="8" name="Picture 8"/>
-            <wp:cNvGraphicFramePr>
-              <a:graphicFrameLocks xmlns:a="http://schemas.openxmlformats.org/drawingml/2006/main" noChangeAspect="1"/>
-            </wp:cNvGraphicFramePr>
-            <a:graphic xmlns:a="http://schemas.openxmlformats.org/drawingml/2006/main">
-              <a:graphicData uri="http://schemas.openxmlformats.org/drawingml/2006/picture">
-                <pic:pic xmlns:pic="http://schemas.openxmlformats.org/drawingml/2006/picture">
-                  <pic:nvPicPr>
-                    <pic:cNvPr id="1" name=""/>
-                    <pic:cNvPicPr/>
-                  </pic:nvPicPr>
-                  <pic:blipFill>
-                    <a:blip r:embed="rId7"/>
-                    <a:stretch>
-                      <a:fillRect/>
-                    </a:stretch>
-                  </pic:blipFill>
-                  <pic:spPr>
-                    <a:xfrm>
-                      <a:off x="0" y="0"/>
-                      <a:ext cx="4008816" cy="2432241"/>
-                    </a:xfrm>
-                    <a:prstGeom prst="rect">
-                      <a:avLst/>
-                    </a:prstGeom>
-                  </pic:spPr>
-                </pic:pic>
-              </a:graphicData>
-            </a:graphic>
-          </wp:inline>
-        </w:drawing>
-      </w:r>
+        <w:rPr>
+          <w:del w:id="18" w:author="Reagan Hwang" w:date="2014-06-11T15:15:00Z"/>
+        </w:rPr>
+        <w:pPrChange w:id="19" w:author="Reagan Hwang" w:date="2014-06-11T15:16:00Z">
+          <w:pPr>
+            <w:pStyle w:val="a3"/>
+            <w:ind w:leftChars="0"/>
+          </w:pPr>
+        </w:pPrChange>
+      </w:pPr>
+      <w:del w:id="20" w:author="Reagan Hwang" w:date="2014-06-11T15:15:00Z">
+        <w:r>
+          <w:rPr>
+            <w:noProof/>
+          </w:rPr>
+          <w:drawing>
+            <wp:inline distT="0" distB="0" distL="0" distR="0" wp14:anchorId="42DB7E27" wp14:editId="7F3811C9">
+              <wp:extent cx="3987570" cy="2419350"/>
+              <wp:effectExtent l="0" t="0" r="0" b="0"/>
+              <wp:docPr id="8" name="Picture 8"/>
+              <wp:cNvGraphicFramePr>
+                <a:graphicFrameLocks xmlns:a="http://schemas.openxmlformats.org/drawingml/2006/main" noChangeAspect="1"/>
+              </wp:cNvGraphicFramePr>
+              <a:graphic xmlns:a="http://schemas.openxmlformats.org/drawingml/2006/main">
+                <a:graphicData uri="http://schemas.openxmlformats.org/drawingml/2006/picture">
+                  <pic:pic xmlns:pic="http://schemas.openxmlformats.org/drawingml/2006/picture">
+                    <pic:nvPicPr>
+                      <pic:cNvPr id="1" name=""/>
+                      <pic:cNvPicPr/>
+                    </pic:nvPicPr>
+                    <pic:blipFill>
+                      <a:blip r:embed="rId8"/>
+                      <a:stretch>
+                        <a:fillRect/>
+                      </a:stretch>
+                    </pic:blipFill>
+                    <pic:spPr>
+                      <a:xfrm>
+                        <a:off x="0" y="0"/>
+                        <a:ext cx="4008816" cy="2432241"/>
+                      </a:xfrm>
+                      <a:prstGeom prst="rect">
+                        <a:avLst/>
+                      </a:prstGeom>
+                    </pic:spPr>
+                  </pic:pic>
+                </a:graphicData>
+              </a:graphic>
+            </wp:inline>
+          </w:drawing>
+        </w:r>
+      </w:del>
     </w:p>
     <w:p>
       <w:pPr>
         <w:pStyle w:val="a3"/>
+        <w:numPr>
+          <w:ilvl w:val="0"/>
+          <w:numId w:val="12"/>
+        </w:numPr>
+        <w:shd w:val="clear" w:color="auto" w:fill="FFFFFF"/>
         <w:ind w:leftChars="0"/>
-      </w:pPr>
-      <w:r>
-        <w:rPr>
-          <w:noProof/>
-        </w:rPr>
-        <w:drawing>
-          <wp:inline distT="0" distB="0" distL="0" distR="0" wp14:anchorId="39F4264A" wp14:editId="70595F40">
-            <wp:extent cx="3733800" cy="2712076"/>
-            <wp:effectExtent l="0" t="0" r="0" b="0"/>
-            <wp:docPr id="9" name="Picture 9"/>
-            <wp:cNvGraphicFramePr>
-              <a:graphicFrameLocks xmlns:a="http://schemas.openxmlformats.org/drawingml/2006/main" noChangeAspect="1"/>
-            </wp:cNvGraphicFramePr>
-            <a:graphic xmlns:a="http://schemas.openxmlformats.org/drawingml/2006/main">
-              <a:graphicData uri="http://schemas.openxmlformats.org/drawingml/2006/picture">
-                <pic:pic xmlns:pic="http://schemas.openxmlformats.org/drawingml/2006/picture">
-                  <pic:nvPicPr>
-                    <pic:cNvPr id="1" name=""/>
-                    <pic:cNvPicPr/>
-                  </pic:nvPicPr>
-                  <pic:blipFill>
-                    <a:blip r:embed="rId8"/>
-                    <a:stretch>
-                      <a:fillRect/>
-                    </a:stretch>
-                  </pic:blipFill>
-                  <pic:spPr>
-                    <a:xfrm>
-                      <a:off x="0" y="0"/>
-                      <a:ext cx="3752860" cy="2725920"/>
-                    </a:xfrm>
-                    <a:prstGeom prst="rect">
-                      <a:avLst/>
-                    </a:prstGeom>
-                  </pic:spPr>
-                </pic:pic>
-              </a:graphicData>
-            </a:graphic>
-          </wp:inline>
-        </w:drawing>
-      </w:r>
-    </w:p>
-    <w:p>
-      <w:pPr>
-        <w:pStyle w:val="HTML"/>
+        <w:rPr>
+          <w:del w:id="21" w:author="Reagan Hwang" w:date="2014-06-11T15:17:00Z"/>
+        </w:rPr>
+        <w:pPrChange w:id="22" w:author="Reagan Hwang" w:date="2014-06-11T15:17:00Z">
+          <w:pPr>
+            <w:pStyle w:val="a3"/>
+            <w:ind w:leftChars="0"/>
+          </w:pPr>
+        </w:pPrChange>
+      </w:pPr>
+      <w:del w:id="23" w:author="Reagan Hwang" w:date="2014-06-11T15:15:00Z">
+        <w:r>
+          <w:rPr>
+            <w:noProof/>
+          </w:rPr>
+          <w:drawing>
+            <wp:inline distT="0" distB="0" distL="0" distR="0" wp14:anchorId="39F4264A" wp14:editId="71002716">
+              <wp:extent cx="3733800" cy="2712076"/>
+              <wp:effectExtent l="0" t="0" r="0" b="0"/>
+              <wp:docPr id="9" name="Picture 9"/>
+              <wp:cNvGraphicFramePr>
+                <a:graphicFrameLocks xmlns:a="http://schemas.openxmlformats.org/drawingml/2006/main" noChangeAspect="1"/>
+              </wp:cNvGraphicFramePr>
+              <a:graphic xmlns:a="http://schemas.openxmlformats.org/drawingml/2006/main">
+                <a:graphicData uri="http://schemas.openxmlformats.org/drawingml/2006/picture">
+                  <pic:pic xmlns:pic="http://schemas.openxmlformats.org/drawingml/2006/picture">
+                    <pic:nvPicPr>
+                      <pic:cNvPr id="1" name=""/>
+                      <pic:cNvPicPr/>
+                    </pic:nvPicPr>
+                    <pic:blipFill>
+                      <a:blip r:embed="rId9"/>
+                      <a:stretch>
+                        <a:fillRect/>
+                      </a:stretch>
+                    </pic:blipFill>
+                    <pic:spPr>
+                      <a:xfrm>
+                        <a:off x="0" y="0"/>
+                        <a:ext cx="3752860" cy="2725920"/>
+                      </a:xfrm>
+                      <a:prstGeom prst="rect">
+                        <a:avLst/>
+                      </a:prstGeom>
+                    </pic:spPr>
+                  </pic:pic>
+                </a:graphicData>
+              </a:graphic>
+            </wp:inline>
+          </w:drawing>
+        </w:r>
+      </w:del>
+    </w:p>
+    <w:p>
+      <w:pPr>
+        <w:pStyle w:val="a3"/>
+        <w:numPr>
+          <w:ilvl w:val="0"/>
+          <w:numId w:val="12"/>
+        </w:numPr>
         <w:shd w:val="clear" w:color="auto" w:fill="FFFFFF"/>
-        <w:ind w:left="800"/>
+        <w:ind w:leftChars="0"/>
         <w:rPr>
           <w:rFonts w:ascii="Consolas" w:hAnsi="Consolas" w:cs="Consolas"/>
           <w:color w:val="000000"/>
-          <w:sz w:val="20"/>
-          <w:szCs w:val="20"/>
-        </w:rPr>
-      </w:pPr>
+          <w:rPrChange w:id="24" w:author="Reagan Hwang" w:date="2014-06-11T15:17:00Z">
+            <w:rPr>
+              <w:rFonts w:ascii="Consolas" w:hAnsi="Consolas" w:cs="Consolas"/>
+              <w:color w:val="000000"/>
+              <w:sz w:val="20"/>
+              <w:szCs w:val="20"/>
+            </w:rPr>
+          </w:rPrChange>
+        </w:rPr>
+        <w:pPrChange w:id="25" w:author="Reagan Hwang" w:date="2014-06-11T15:17:00Z">
+          <w:pPr>
+            <w:pStyle w:val="HTML"/>
+            <w:shd w:val="clear" w:color="auto" w:fill="FFFFFF"/>
+            <w:ind w:left="800"/>
+          </w:pPr>
+        </w:pPrChange>
+      </w:pPr>
+      <w:ins w:id="26" w:author="Reagan Hwang" w:date="2014-06-11T15:17:00Z">
+        <w:r>
+          <w:rPr>
+            <w:rFonts w:ascii="Consolas" w:hAnsi="Consolas" w:cs="Consolas"/>
+            <w:color w:val="000000"/>
+          </w:rPr>
+          <w:br/>
+        </w:r>
+        <w:r>
+          <w:rPr>
+            <w:noProof/>
+          </w:rPr>
+          <w:drawing>
+            <wp:inline distT="0" distB="0" distL="0" distR="0" wp14:anchorId="3690B661" wp14:editId="28C93ACE">
+              <wp:extent cx="2497455" cy="4162425"/>
+              <wp:effectExtent l="0" t="0" r="0" b="9525"/>
+              <wp:docPr id="4" name="그림 4"/>
+              <wp:cNvGraphicFramePr>
+                <a:graphicFrameLocks xmlns:a="http://schemas.openxmlformats.org/drawingml/2006/main" noChangeAspect="1"/>
+              </wp:cNvGraphicFramePr>
+              <a:graphic xmlns:a="http://schemas.openxmlformats.org/drawingml/2006/main">
+                <a:graphicData uri="http://schemas.openxmlformats.org/drawingml/2006/picture">
+                  <pic:pic xmlns:pic="http://schemas.openxmlformats.org/drawingml/2006/picture">
+                    <pic:nvPicPr>
+                      <pic:cNvPr id="4" name="_991.png"/>
+                      <pic:cNvPicPr/>
+                    </pic:nvPicPr>
+                    <pic:blipFill>
+                      <a:blip r:embed="rId10">
+                        <a:extLst>
+                          <a:ext uri="{28A0092B-C50C-407E-A947-70E740481C1C}">
+                            <a14:useLocalDpi xmlns:a14="http://schemas.microsoft.com/office/drawing/2010/main" val="0"/>
+                          </a:ext>
+                        </a:extLst>
+                      </a:blip>
+                      <a:stretch>
+                        <a:fillRect/>
+                      </a:stretch>
+                    </pic:blipFill>
+                    <pic:spPr>
+                      <a:xfrm>
+                        <a:off x="0" y="0"/>
+                        <a:ext cx="2497599" cy="4162665"/>
+                      </a:xfrm>
+                      <a:prstGeom prst="rect">
+                        <a:avLst/>
+                      </a:prstGeom>
+                    </pic:spPr>
+                  </pic:pic>
+                </a:graphicData>
+              </a:graphic>
+            </wp:inline>
+          </w:drawing>
+        </w:r>
+      </w:ins>
     </w:p>
     <w:p>
       <w:pPr>
@@ -619,7 +952,7 @@
                     <pic:cNvPicPr/>
                   </pic:nvPicPr>
                   <pic:blipFill>
-                    <a:blip r:embed="rId9"/>
+                    <a:blip r:embed="rId11"/>
                     <a:stretch>
                       <a:fillRect/>
                     </a:stretch>
@@ -735,7 +1068,7 @@
                     <pic:cNvPicPr/>
                   </pic:nvPicPr>
                   <pic:blipFill>
-                    <a:blip r:embed="rId10"/>
+                    <a:blip r:embed="rId12"/>
                     <a:stretch>
                       <a:fillRect/>
                     </a:stretch>
@@ -1148,17 +1481,40 @@
           <w:numId w:val="12"/>
         </w:numPr>
         <w:ind w:leftChars="0"/>
-      </w:pPr>
-      <w:r>
-        <w:rPr>
-          <w:rFonts w:hint="eastAsia"/>
-        </w:rPr>
-        <w:t>시작 프로젝트를 Windows Phone 8.1 프로젝트로 변경한 후 실행합니다.</w:t>
-      </w:r>
-      <w:r>
-        <w:t xml:space="preserve"> </w:t>
-      </w:r>
-    </w:p>
+        <w:rPr>
+          <w:del w:id="27" w:author="Reagan Hwang" w:date="2014-06-11T15:10:00Z"/>
+        </w:rPr>
+      </w:pPr>
+      <w:ins w:id="28" w:author="Reagan Hwang" w:date="2014-06-11T15:18:00Z">
+        <w:r>
+          <w:rPr>
+            <w:rFonts w:hint="eastAsia"/>
+          </w:rPr>
+          <w:t>다시</w:t>
+        </w:r>
+      </w:ins>
+      <w:ins w:id="29" w:author="Reagan Hwang" w:date="2014-06-11T15:19:00Z">
+        <w:r>
+          <w:rPr>
+            <w:rFonts w:hint="eastAsia"/>
+          </w:rPr>
+          <w:t xml:space="preserve"> 앱을 실행하여, </w:t>
+        </w:r>
+      </w:ins>
+      <w:moveFromRangeStart w:id="30" w:author="Reagan Hwang" w:date="2014-06-11T15:10:00Z" w:name="move390262758"/>
+      <w:del w:id="31" w:author="Reagan Hwang" w:date="2014-06-11T15:10:00Z">
+        <w:r>
+          <w:rPr>
+            <w:rFonts w:hint="eastAsia"/>
+          </w:rPr>
+          <w:delText>시작 프로젝트를 Windows Phone 8.1 프로젝트로 변경한 후 실행합니다.</w:delText>
+        </w:r>
+        <w:r>
+          <w:delText xml:space="preserve"> </w:delText>
+        </w:r>
+      </w:del>
+    </w:p>
+    <w:moveFromRangeEnd w:id="30"/>
     <w:p>
       <w:pPr>
         <w:pStyle w:val="a3"/>
@@ -1216,7 +1572,63 @@
         <w:rPr>
           <w:rFonts w:hint="eastAsia"/>
         </w:rPr>
-        <w:t xml:space="preserve">하단의 두 개의 버튼중 오른쪽 버튼을 눌러 </w:t>
+        <w:t xml:space="preserve">하단의 </w:t>
+      </w:r>
+      <w:ins w:id="32" w:author="Reagan Hwang" w:date="2014-06-11T15:19:00Z">
+        <w:r>
+          <w:rPr>
+            <w:rFonts w:hint="eastAsia"/>
+          </w:rPr>
+          <w:t>앱</w:t>
+        </w:r>
+        <w:r>
+          <w:rPr>
+            <w:rFonts w:hint="eastAsia"/>
+          </w:rPr>
+          <w:t xml:space="preserve"> </w:t>
+        </w:r>
+        <w:r>
+          <w:rPr>
+            <w:rFonts w:hint="eastAsia"/>
+          </w:rPr>
+          <w:t>바</w:t>
+        </w:r>
+      </w:ins>
+      <w:del w:id="33" w:author="Reagan Hwang" w:date="2014-06-11T15:19:00Z">
+        <w:r>
+          <w:rPr>
+            <w:rFonts w:hint="eastAsia"/>
+          </w:rPr>
+          <w:delText>두 개의 버튼중</w:delText>
+        </w:r>
+      </w:del>
+      <w:ins w:id="34" w:author="Reagan Hwang" w:date="2014-06-11T15:19:00Z">
+        <w:r>
+          <w:rPr>
+            <w:rFonts w:hint="eastAsia"/>
+          </w:rPr>
+          <w:t>에서</w:t>
+        </w:r>
+      </w:ins>
+      <w:r>
+        <w:rPr>
+          <w:rFonts w:hint="eastAsia"/>
+        </w:rPr>
+        <w:t xml:space="preserve"> 오른쪽</w:t>
+      </w:r>
+      <w:ins w:id="35" w:author="Reagan Hwang" w:date="2014-06-11T15:19:00Z">
+        <w:r>
+          <w:rPr>
+            <w:rFonts w:hint="eastAsia"/>
+          </w:rPr>
+          <w:t>의</w:t>
+        </w:r>
+      </w:ins>
+      <w:r>
+        <w:rPr>
+          <w:rFonts w:hint="eastAsia"/>
+        </w:rPr>
+        <w:t xml:space="preserve"> 버튼을 눌러 </w:t>
       </w:r>
       <w:r>
         <w:rPr>
@@ -1228,21 +1640,21 @@
         <w:rPr>
           <w:rFonts w:hint="eastAsia"/>
         </w:rPr>
-        <w:t xml:space="preserve"> </w:t>
-      </w:r>
-      <w:proofErr w:type="spellStart"/>
-      <w:r>
-        <w:rPr>
-          <w:rFonts w:hint="eastAsia"/>
-        </w:rPr>
-        <w:t>선택가능함을</w:t>
-      </w:r>
-      <w:proofErr w:type="spellEnd"/>
-      <w:r>
-        <w:rPr>
-          <w:rFonts w:hint="eastAsia"/>
-        </w:rPr>
-        <w:t xml:space="preserve"> 확인합니다.</w:t>
+        <w:t xml:space="preserve"> 선택</w:t>
+      </w:r>
+      <w:ins w:id="36" w:author="Reagan Hwang" w:date="2014-06-11T15:20:00Z">
+        <w:r>
+          <w:rPr>
+            <w:rFonts w:hint="eastAsia"/>
+          </w:rPr>
+          <w:t xml:space="preserve"> </w:t>
+        </w:r>
+      </w:ins>
+      <w:r>
+        <w:rPr>
+          <w:rFonts w:hint="eastAsia"/>
+        </w:rPr>
+        <w:t>가능함을 확인합니다.</w:t>
       </w:r>
       <w:r>
         <w:t xml:space="preserve"> </w:t>
@@ -1287,47 +1699,97 @@
         <w:pStyle w:val="a3"/>
         <w:ind w:leftChars="0"/>
       </w:pPr>
-      <w:r>
-        <w:rPr>
-          <w:noProof/>
-        </w:rPr>
-        <w:lastRenderedPageBreak/>
-        <w:drawing>
-          <wp:inline distT="0" distB="0" distL="0" distR="0" wp14:anchorId="1E26F08C" wp14:editId="156B6FFC">
-            <wp:extent cx="1924050" cy="2875327"/>
-            <wp:effectExtent l="0" t="0" r="0" b="1270"/>
-            <wp:docPr id="12" name="Picture 12"/>
-            <wp:cNvGraphicFramePr>
-              <a:graphicFrameLocks xmlns:a="http://schemas.openxmlformats.org/drawingml/2006/main" noChangeAspect="1"/>
-            </wp:cNvGraphicFramePr>
-            <a:graphic xmlns:a="http://schemas.openxmlformats.org/drawingml/2006/main">
-              <a:graphicData uri="http://schemas.openxmlformats.org/drawingml/2006/picture">
-                <pic:pic xmlns:pic="http://schemas.openxmlformats.org/drawingml/2006/picture">
-                  <pic:nvPicPr>
-                    <pic:cNvPr id="1" name=""/>
-                    <pic:cNvPicPr/>
-                  </pic:nvPicPr>
-                  <pic:blipFill>
-                    <a:blip r:embed="rId11"/>
-                    <a:stretch>
-                      <a:fillRect/>
-                    </a:stretch>
-                  </pic:blipFill>
-                  <pic:spPr>
-                    <a:xfrm>
-                      <a:off x="0" y="0"/>
-                      <a:ext cx="1932713" cy="2888273"/>
-                    </a:xfrm>
-                    <a:prstGeom prst="rect">
-                      <a:avLst/>
-                    </a:prstGeom>
-                  </pic:spPr>
-                </pic:pic>
-              </a:graphicData>
-            </a:graphic>
-          </wp:inline>
-        </w:drawing>
-      </w:r>
+      <w:del w:id="37" w:author="Reagan Hwang" w:date="2014-06-11T15:20:00Z">
+        <w:r>
+          <w:rPr>
+            <w:noProof/>
+          </w:rPr>
+          <w:lastRenderedPageBreak/>
+          <w:drawing>
+            <wp:inline distT="0" distB="0" distL="0" distR="0" wp14:anchorId="1E26F08C" wp14:editId="6F07A3C3">
+              <wp:extent cx="1924050" cy="2875327"/>
+              <wp:effectExtent l="0" t="0" r="0" b="1270"/>
+              <wp:docPr id="12" name="Picture 12"/>
+              <wp:cNvGraphicFramePr>
+                <a:graphicFrameLocks xmlns:a="http://schemas.openxmlformats.org/drawingml/2006/main" noChangeAspect="1"/>
+              </wp:cNvGraphicFramePr>
+              <a:graphic xmlns:a="http://schemas.openxmlformats.org/drawingml/2006/main">
+                <a:graphicData uri="http://schemas.openxmlformats.org/drawingml/2006/picture">
+                  <pic:pic xmlns:pic="http://schemas.openxmlformats.org/drawingml/2006/picture">
+                    <pic:nvPicPr>
+                      <pic:cNvPr id="1" name=""/>
+                      <pic:cNvPicPr/>
+                    </pic:nvPicPr>
+                    <pic:blipFill>
+                      <a:blip r:embed="rId13"/>
+                      <a:stretch>
+                        <a:fillRect/>
+                      </a:stretch>
+                    </pic:blipFill>
+                    <pic:spPr>
+                      <a:xfrm>
+                        <a:off x="0" y="0"/>
+                        <a:ext cx="1932713" cy="2888273"/>
+                      </a:xfrm>
+                      <a:prstGeom prst="rect">
+                        <a:avLst/>
+                      </a:prstGeom>
+                    </pic:spPr>
+                  </pic:pic>
+                </a:graphicData>
+              </a:graphic>
+            </wp:inline>
+          </w:drawing>
+        </w:r>
+      </w:del>
+      <w:ins w:id="38" w:author="Reagan Hwang" w:date="2014-06-11T15:20:00Z">
+        <w:r>
+          <w:rPr>
+            <w:noProof/>
+          </w:rPr>
+          <w:t xml:space="preserve"> </w:t>
+        </w:r>
+        <w:r>
+          <w:rPr>
+            <w:noProof/>
+          </w:rPr>
+          <w:drawing>
+            <wp:inline distT="0" distB="0" distL="0" distR="0" wp14:anchorId="554B19C0" wp14:editId="1E211E7A">
+              <wp:extent cx="2116310" cy="3524250"/>
+              <wp:effectExtent l="0" t="0" r="0" b="0"/>
+              <wp:docPr id="6" name="그림 6"/>
+              <wp:cNvGraphicFramePr>
+                <a:graphicFrameLocks xmlns:a="http://schemas.openxmlformats.org/drawingml/2006/main" noChangeAspect="1"/>
+              </wp:cNvGraphicFramePr>
+              <a:graphic xmlns:a="http://schemas.openxmlformats.org/drawingml/2006/main">
+                <a:graphicData uri="http://schemas.openxmlformats.org/drawingml/2006/picture">
+                  <pic:pic xmlns:pic="http://schemas.openxmlformats.org/drawingml/2006/picture">
+                    <pic:nvPicPr>
+                      <pic:cNvPr id="1" name=""/>
+                      <pic:cNvPicPr/>
+                    </pic:nvPicPr>
+                    <pic:blipFill>
+                      <a:blip r:embed="rId14"/>
+                      <a:stretch>
+                        <a:fillRect/>
+                      </a:stretch>
+                    </pic:blipFill>
+                    <pic:spPr>
+                      <a:xfrm>
+                        <a:off x="0" y="0"/>
+                        <a:ext cx="2132355" cy="3550969"/>
+                      </a:xfrm>
+                      <a:prstGeom prst="rect">
+                        <a:avLst/>
+                      </a:prstGeom>
+                    </pic:spPr>
+                  </pic:pic>
+                </a:graphicData>
+              </a:graphic>
+            </wp:inline>
+          </w:drawing>
+        </w:r>
+      </w:ins>
     </w:p>
     <w:p>
       <w:pPr>
@@ -1336,6 +1798,12 @@
       </w:pPr>
     </w:p>
     <w:p>
+      <w:pPr>
+        <w:pStyle w:val="1"/>
+        <w:pPrChange w:id="39" w:author="Reagan Hwang" w:date="2014-06-11T15:21:00Z">
+          <w:pPr/>
+        </w:pPrChange>
+      </w:pPr>
       <w:proofErr w:type="spellStart"/>
       <w:r>
         <w:rPr>
@@ -1511,6 +1979,8 @@
         </w:rPr>
         <w:t>아래 그림 참조)</w:t>
       </w:r>
+      <w:bookmarkStart w:id="40" w:name="_GoBack"/>
+      <w:bookmarkEnd w:id="40"/>
     </w:p>
     <w:p>
       <w:pPr>
@@ -1521,605 +1991,12 @@
         <w:rPr>
           <w:noProof/>
         </w:rPr>
+        <w:lastRenderedPageBreak/>
         <w:drawing>
           <wp:inline distT="0" distB="0" distL="0" distR="0" wp14:anchorId="09D17796" wp14:editId="4FD9EEB3">
             <wp:extent cx="2171700" cy="3846010"/>
             <wp:effectExtent l="0" t="0" r="0" b="2540"/>
             <wp:docPr id="3" name="그림 3"/>
-            <wp:cNvGraphicFramePr>
-              <a:graphicFrameLocks xmlns:a="http://schemas.openxmlformats.org/drawingml/2006/main" noChangeAspect="1"/>
-            </wp:cNvGraphicFramePr>
-            <a:graphic xmlns:a="http://schemas.openxmlformats.org/drawingml/2006/main">
-              <a:graphicData uri="http://schemas.openxmlformats.org/drawingml/2006/picture">
-                <pic:pic xmlns:pic="http://schemas.openxmlformats.org/drawingml/2006/picture">
-                  <pic:nvPicPr>
-                    <pic:cNvPr id="1" name=""/>
-                    <pic:cNvPicPr/>
-                  </pic:nvPicPr>
-                  <pic:blipFill>
-                    <a:blip r:embed="rId12"/>
-                    <a:stretch>
-                      <a:fillRect/>
-                    </a:stretch>
-                  </pic:blipFill>
-                  <pic:spPr>
-                    <a:xfrm>
-                      <a:off x="0" y="0"/>
-                      <a:ext cx="2174790" cy="3851482"/>
-                    </a:xfrm>
-                    <a:prstGeom prst="rect">
-                      <a:avLst/>
-                    </a:prstGeom>
-                  </pic:spPr>
-                </pic:pic>
-              </a:graphicData>
-            </a:graphic>
-          </wp:inline>
-        </w:drawing>
-      </w:r>
-    </w:p>
-    <w:p>
-      <w:pPr>
-        <w:pStyle w:val="a3"/>
-        <w:numPr>
-          <w:ilvl w:val="0"/>
-          <w:numId w:val="12"/>
-        </w:numPr>
-        <w:ind w:leftChars="0"/>
-      </w:pPr>
-      <w:r>
-        <w:rPr>
-          <w:rFonts w:hint="eastAsia"/>
-        </w:rPr>
-        <w:lastRenderedPageBreak/>
-        <w:t>G</w:t>
-      </w:r>
-      <w:r>
-        <w:t>rid</w:t>
-      </w:r>
-      <w:r>
-        <w:rPr>
-          <w:rFonts w:hint="eastAsia"/>
-        </w:rPr>
-        <w:t xml:space="preserve">를 확장한 후 </w:t>
-      </w:r>
-      <w:proofErr w:type="spellStart"/>
-      <w:r>
-        <w:rPr>
-          <w:rFonts w:hint="eastAsia"/>
-        </w:rPr>
-        <w:t>SampleListView</w:t>
-      </w:r>
-      <w:proofErr w:type="spellEnd"/>
-      <w:r>
-        <w:rPr>
-          <w:rFonts w:hint="eastAsia"/>
-        </w:rPr>
-        <w:t xml:space="preserve"> 항목을 마우스 </w:t>
-      </w:r>
-      <w:proofErr w:type="spellStart"/>
-      <w:r>
-        <w:rPr>
-          <w:rFonts w:hint="eastAsia"/>
-        </w:rPr>
-        <w:t>우클릭</w:t>
-      </w:r>
-      <w:proofErr w:type="spellEnd"/>
-      <w:r>
-        <w:rPr>
-          <w:rFonts w:hint="eastAsia"/>
-        </w:rPr>
-        <w:t xml:space="preserve"> 한 후 </w:t>
-      </w:r>
-      <w:r>
-        <w:t xml:space="preserve">Edit Additional </w:t>
-      </w:r>
-      <w:proofErr w:type="gramStart"/>
-      <w:r>
-        <w:t>Templates…</w:t>
-      </w:r>
-      <w:proofErr w:type="gramEnd"/>
-      <w:r>
-        <w:t xml:space="preserve"> &gt; Edit Generated Item Container (</w:t>
-      </w:r>
-      <w:proofErr w:type="spellStart"/>
-      <w:r>
-        <w:t>ItemContainerStyle</w:t>
-      </w:r>
-      <w:proofErr w:type="spellEnd"/>
-      <w:r>
-        <w:t xml:space="preserve">) &gt; Edit a Copy </w:t>
-      </w:r>
-      <w:r>
-        <w:rPr>
-          <w:rFonts w:hint="eastAsia"/>
-        </w:rPr>
-        <w:t>메뉴를 선택합니다.</w:t>
-      </w:r>
-      <w:r>
-        <w:t xml:space="preserve"> </w:t>
-      </w:r>
-      <w:r>
-        <w:rPr>
-          <w:rFonts w:hint="eastAsia"/>
-        </w:rPr>
-        <w:t>대화상자가 열리게 됩니다.</w:t>
-      </w:r>
-    </w:p>
-    <w:p>
-      <w:pPr>
-        <w:pStyle w:val="a3"/>
-        <w:numPr>
-          <w:ilvl w:val="0"/>
-          <w:numId w:val="12"/>
-        </w:numPr>
-        <w:ind w:leftChars="0"/>
-      </w:pPr>
-      <w:r>
-        <w:rPr>
-          <w:rFonts w:hint="eastAsia"/>
-        </w:rPr>
-        <w:t xml:space="preserve">대화상자에서 이름을 </w:t>
-      </w:r>
-      <w:proofErr w:type="spellStart"/>
-      <w:r>
-        <w:t>SampleDataItemContainer</w:t>
-      </w:r>
-      <w:proofErr w:type="spellEnd"/>
-      <w:r>
-        <w:rPr>
-          <w:rFonts w:hint="eastAsia"/>
-        </w:rPr>
-        <w:t xml:space="preserve">로 변경한 후 </w:t>
-      </w:r>
-      <w:r>
-        <w:t xml:space="preserve">OK </w:t>
-      </w:r>
-      <w:r>
-        <w:rPr>
-          <w:rFonts w:hint="eastAsia"/>
-        </w:rPr>
-        <w:t>버튼을 클릭합니다.</w:t>
-      </w:r>
-      <w:r>
-        <w:t xml:space="preserve"> </w:t>
-      </w:r>
-    </w:p>
-    <w:p>
-      <w:pPr>
-        <w:pStyle w:val="a3"/>
-        <w:ind w:leftChars="0"/>
-        <w:rPr>
-          <w:rFonts w:hint="eastAsia"/>
-        </w:rPr>
-      </w:pPr>
-      <w:r>
-        <w:rPr>
-          <w:rFonts w:hint="eastAsia"/>
-        </w:rPr>
-        <w:t xml:space="preserve"> </w:t>
-      </w:r>
-      <w:proofErr w:type="spellStart"/>
-      <w:r>
-        <w:t>HardwareButtons_BackPressed</w:t>
-      </w:r>
-      <w:proofErr w:type="spellEnd"/>
-      <w:r>
-        <w:t xml:space="preserve"> </w:t>
-      </w:r>
-      <w:proofErr w:type="spellStart"/>
-      <w:r>
-        <w:rPr>
-          <w:rFonts w:hint="eastAsia"/>
-        </w:rPr>
-        <w:t>핸들러를</w:t>
-      </w:r>
-      <w:proofErr w:type="spellEnd"/>
-      <w:r>
-        <w:rPr>
-          <w:rFonts w:hint="eastAsia"/>
-        </w:rPr>
-        <w:t xml:space="preserve"> 자동으로 만들어 줍니다.</w:t>
-      </w:r>
-    </w:p>
-    <w:p>
-      <w:pPr>
-        <w:pStyle w:val="a3"/>
-        <w:numPr>
-          <w:ilvl w:val="0"/>
-          <w:numId w:val="12"/>
-        </w:numPr>
-        <w:ind w:leftChars="0"/>
-      </w:pPr>
-      <w:r>
-        <w:rPr>
-          <w:rFonts w:hint="eastAsia"/>
-        </w:rPr>
-        <w:t xml:space="preserve">좌측 상단의 </w:t>
-      </w:r>
-      <w:r>
-        <w:t xml:space="preserve">“States” </w:t>
-      </w:r>
-      <w:r>
-        <w:rPr>
-          <w:rFonts w:hint="eastAsia"/>
-        </w:rPr>
-        <w:t>탭을 선택합니다.</w:t>
-      </w:r>
-      <w:r>
-        <w:t xml:space="preserve"> </w:t>
-      </w:r>
-    </w:p>
-    <w:p>
-      <w:pPr>
-        <w:pStyle w:val="a3"/>
-        <w:ind w:leftChars="0"/>
-      </w:pPr>
-      <w:r>
-        <w:rPr>
-          <w:noProof/>
-        </w:rPr>
-        <w:drawing>
-          <wp:inline distT="0" distB="0" distL="0" distR="0" wp14:anchorId="2B4C5666" wp14:editId="2A9B5522">
-            <wp:extent cx="2476170" cy="3810000"/>
-            <wp:effectExtent l="0" t="0" r="635" b="0"/>
-            <wp:docPr id="13" name="Picture 3"/>
-            <wp:cNvGraphicFramePr>
-              <a:graphicFrameLocks xmlns:a="http://schemas.openxmlformats.org/drawingml/2006/main" noChangeAspect="1"/>
-            </wp:cNvGraphicFramePr>
-            <a:graphic xmlns:a="http://schemas.openxmlformats.org/drawingml/2006/main">
-              <a:graphicData uri="http://schemas.openxmlformats.org/drawingml/2006/picture">
-                <pic:pic xmlns:pic="http://schemas.openxmlformats.org/drawingml/2006/picture">
-                  <pic:nvPicPr>
-                    <pic:cNvPr id="1" name=""/>
-                    <pic:cNvPicPr/>
-                  </pic:nvPicPr>
-                  <pic:blipFill>
-                    <a:blip r:embed="rId13"/>
-                    <a:stretch>
-                      <a:fillRect/>
-                    </a:stretch>
-                  </pic:blipFill>
-                  <pic:spPr>
-                    <a:xfrm>
-                      <a:off x="0" y="0"/>
-                      <a:ext cx="2482335" cy="3819486"/>
-                    </a:xfrm>
-                    <a:prstGeom prst="rect">
-                      <a:avLst/>
-                    </a:prstGeom>
-                  </pic:spPr>
-                </pic:pic>
-              </a:graphicData>
-            </a:graphic>
-          </wp:inline>
-        </w:drawing>
-      </w:r>
-    </w:p>
-    <w:p>
-      <w:pPr>
-        <w:pStyle w:val="a3"/>
-        <w:numPr>
-          <w:ilvl w:val="0"/>
-          <w:numId w:val="12"/>
-        </w:numPr>
-        <w:ind w:leftChars="0"/>
-      </w:pPr>
-      <w:r>
-        <w:rPr>
-          <w:rFonts w:hint="eastAsia"/>
-        </w:rPr>
-        <w:t xml:space="preserve">스크롤을 내려 </w:t>
-      </w:r>
-      <w:proofErr w:type="spellStart"/>
-      <w:r>
-        <w:t>MultiSelectStates</w:t>
-      </w:r>
-      <w:proofErr w:type="spellEnd"/>
-      <w:r>
-        <w:t xml:space="preserve"> </w:t>
-      </w:r>
-      <w:r>
-        <w:rPr>
-          <w:rFonts w:hint="eastAsia"/>
-        </w:rPr>
-        <w:t xml:space="preserve">영역으로 이동한 후 </w:t>
-      </w:r>
-      <w:proofErr w:type="spellStart"/>
-      <w:r>
-        <w:t>ListMultiSelect</w:t>
-      </w:r>
-      <w:proofErr w:type="spellEnd"/>
-      <w:r>
-        <w:t xml:space="preserve"> </w:t>
-      </w:r>
-      <w:r>
-        <w:rPr>
-          <w:rFonts w:hint="eastAsia"/>
-        </w:rPr>
-        <w:t xml:space="preserve">상태 버튼을 </w:t>
-      </w:r>
-      <w:r>
-        <w:rPr>
-          <w:rFonts w:hint="eastAsia"/>
-        </w:rPr>
-        <w:t>선택</w:t>
-      </w:r>
-      <w:r>
-        <w:rPr>
-          <w:rFonts w:hint="eastAsia"/>
-        </w:rPr>
-        <w:t>합니다. 우측 디자이너 창에 체크박스가 나올 것입니다.</w:t>
-      </w:r>
-      <w:r>
-        <w:t xml:space="preserve"> (</w:t>
-      </w:r>
-      <w:r>
-        <w:rPr>
-          <w:rFonts w:hint="eastAsia"/>
-        </w:rPr>
-        <w:t xml:space="preserve">선택 시 </w:t>
-      </w:r>
-      <w:r>
-        <w:t>Recording</w:t>
-      </w:r>
-      <w:r>
-        <w:rPr>
-          <w:rFonts w:hint="eastAsia"/>
-        </w:rPr>
-        <w:t xml:space="preserve">이 된다고 하며 </w:t>
-      </w:r>
-      <w:proofErr w:type="spellStart"/>
-      <w:r>
-        <w:rPr>
-          <w:rFonts w:hint="eastAsia"/>
-        </w:rPr>
-        <w:t>빨간불이</w:t>
-      </w:r>
-      <w:proofErr w:type="spellEnd"/>
-      <w:r>
-        <w:rPr>
-          <w:rFonts w:hint="eastAsia"/>
-        </w:rPr>
-        <w:t xml:space="preserve"> 들어올 수 있습니다.</w:t>
-      </w:r>
-      <w:r>
-        <w:t xml:space="preserve"> </w:t>
-      </w:r>
-      <w:proofErr w:type="spellStart"/>
-      <w:r>
-        <w:rPr>
-          <w:rFonts w:hint="eastAsia"/>
-        </w:rPr>
-        <w:t>신경쓰지</w:t>
-      </w:r>
-      <w:proofErr w:type="spellEnd"/>
-      <w:r>
-        <w:rPr>
-          <w:rFonts w:hint="eastAsia"/>
-        </w:rPr>
-        <w:t xml:space="preserve"> 않으셔도 됩니다.</w:t>
-      </w:r>
-      <w:r>
-        <w:t>)</w:t>
-      </w:r>
-    </w:p>
-    <w:p>
-      <w:pPr>
-        <w:pStyle w:val="a3"/>
-        <w:numPr>
-          <w:ilvl w:val="0"/>
-          <w:numId w:val="12"/>
-        </w:numPr>
-        <w:ind w:leftChars="0"/>
-      </w:pPr>
-      <w:r>
-        <w:rPr>
-          <w:rFonts w:hint="eastAsia"/>
-        </w:rPr>
-        <w:t xml:space="preserve">다시 좌측 상단의 </w:t>
-      </w:r>
-      <w:r>
-        <w:t xml:space="preserve">Base </w:t>
-      </w:r>
-      <w:r>
-        <w:rPr>
-          <w:rFonts w:hint="eastAsia"/>
-        </w:rPr>
-        <w:t>상태 버튼을 선택합니다.</w:t>
-      </w:r>
-    </w:p>
-    <w:p>
-      <w:pPr>
-        <w:pStyle w:val="a3"/>
-        <w:numPr>
-          <w:ilvl w:val="0"/>
-          <w:numId w:val="12"/>
-        </w:numPr>
-        <w:ind w:leftChars="0"/>
-      </w:pPr>
-      <w:r>
-        <w:rPr>
-          <w:rFonts w:hint="eastAsia"/>
-        </w:rPr>
-        <w:t xml:space="preserve">아래 그림과 같이 좌측 하단의 </w:t>
-      </w:r>
-      <w:proofErr w:type="spellStart"/>
-      <w:r>
-        <w:t>ReorderHintContent</w:t>
-      </w:r>
-      <w:proofErr w:type="spellEnd"/>
-      <w:r>
-        <w:rPr>
-          <w:rFonts w:hint="eastAsia"/>
-        </w:rPr>
-        <w:t xml:space="preserve">를 계속 확장하여 </w:t>
-      </w:r>
-      <w:proofErr w:type="spellStart"/>
-      <w:r>
-        <w:t>NormalRectangle</w:t>
-      </w:r>
-      <w:proofErr w:type="spellEnd"/>
-      <w:r>
-        <w:t xml:space="preserve"> </w:t>
-      </w:r>
-      <w:r>
-        <w:rPr>
-          <w:rFonts w:hint="eastAsia"/>
-        </w:rPr>
-        <w:t>아이템을 선택합니다.</w:t>
-      </w:r>
-      <w:r>
-        <w:t xml:space="preserve"> </w:t>
-      </w:r>
-    </w:p>
-    <w:p>
-      <w:pPr>
-        <w:pStyle w:val="a3"/>
-        <w:ind w:leftChars="0"/>
-        <w:rPr>
-          <w:rFonts w:hint="eastAsia"/>
-        </w:rPr>
-      </w:pPr>
-      <w:r>
-        <w:rPr>
-          <w:noProof/>
-        </w:rPr>
-        <w:lastRenderedPageBreak/>
-        <w:drawing>
-          <wp:inline distT="0" distB="0" distL="0" distR="0" wp14:anchorId="3C1F8D81" wp14:editId="2184653B">
-            <wp:extent cx="2685714" cy="3190476"/>
-            <wp:effectExtent l="0" t="0" r="635" b="0"/>
-            <wp:docPr id="15" name="그림 15"/>
-            <wp:cNvGraphicFramePr>
-              <a:graphicFrameLocks xmlns:a="http://schemas.openxmlformats.org/drawingml/2006/main" noChangeAspect="1"/>
-            </wp:cNvGraphicFramePr>
-            <a:graphic xmlns:a="http://schemas.openxmlformats.org/drawingml/2006/main">
-              <a:graphicData uri="http://schemas.openxmlformats.org/drawingml/2006/picture">
-                <pic:pic xmlns:pic="http://schemas.openxmlformats.org/drawingml/2006/picture">
-                  <pic:nvPicPr>
-                    <pic:cNvPr id="1" name=""/>
-                    <pic:cNvPicPr/>
-                  </pic:nvPicPr>
-                  <pic:blipFill>
-                    <a:blip r:embed="rId14"/>
-                    <a:stretch>
-                      <a:fillRect/>
-                    </a:stretch>
-                  </pic:blipFill>
-                  <pic:spPr>
-                    <a:xfrm>
-                      <a:off x="0" y="0"/>
-                      <a:ext cx="2685714" cy="3190476"/>
-                    </a:xfrm>
-                    <a:prstGeom prst="rect">
-                      <a:avLst/>
-                    </a:prstGeom>
-                  </pic:spPr>
-                </pic:pic>
-              </a:graphicData>
-            </a:graphic>
-          </wp:inline>
-        </w:drawing>
-      </w:r>
-    </w:p>
-    <w:p>
-      <w:pPr>
-        <w:pStyle w:val="a3"/>
-        <w:numPr>
-          <w:ilvl w:val="0"/>
-          <w:numId w:val="12"/>
-        </w:numPr>
-        <w:ind w:leftChars="0"/>
-      </w:pPr>
-      <w:r>
-        <w:rPr>
-          <w:rFonts w:hint="eastAsia"/>
-        </w:rPr>
-        <w:t xml:space="preserve">우측의 </w:t>
-      </w:r>
-      <w:r>
-        <w:t xml:space="preserve">Properties </w:t>
-      </w:r>
-      <w:r>
-        <w:rPr>
-          <w:rFonts w:hint="eastAsia"/>
-        </w:rPr>
-        <w:t xml:space="preserve">메뉴에서 </w:t>
-      </w:r>
-      <w:r>
-        <w:rPr>
-          <w:rFonts w:hint="eastAsia"/>
-        </w:rPr>
-        <w:t xml:space="preserve">아래 </w:t>
-      </w:r>
-      <w:proofErr w:type="gramStart"/>
-      <w:r>
-        <w:rPr>
-          <w:rFonts w:hint="eastAsia"/>
-        </w:rPr>
-        <w:t xml:space="preserve">그림 </w:t>
-      </w:r>
-      <w:proofErr w:type="spellStart"/>
-      <w:r>
-        <w:rPr>
-          <w:rFonts w:hint="eastAsia"/>
-        </w:rPr>
-        <w:t>처럼</w:t>
-      </w:r>
-      <w:proofErr w:type="spellEnd"/>
-      <w:proofErr w:type="gramEnd"/>
-      <w:r>
-        <w:rPr>
-          <w:rFonts w:hint="eastAsia"/>
-        </w:rPr>
-        <w:t xml:space="preserve"> </w:t>
-      </w:r>
-      <w:r>
-        <w:t>Stroke</w:t>
-      </w:r>
-      <w:r>
-        <w:rPr>
-          <w:rFonts w:hint="eastAsia"/>
-        </w:rPr>
-        <w:t xml:space="preserve">를 선택한 후 </w:t>
-      </w:r>
-      <w:r>
-        <w:t>Solid Color Brush</w:t>
-      </w:r>
-      <w:r>
-        <w:rPr>
-          <w:rFonts w:hint="eastAsia"/>
-        </w:rPr>
-        <w:t>를 선택합니다.</w:t>
-      </w:r>
-      <w:r>
-        <w:t xml:space="preserve"> </w:t>
-      </w:r>
-      <w:r>
-        <w:rPr>
-          <w:rFonts w:hint="eastAsia"/>
-        </w:rPr>
-        <w:t>색상을 파란색으로 변경합니다.</w:t>
-      </w:r>
-    </w:p>
-    <w:p>
-      <w:pPr>
-        <w:pStyle w:val="a3"/>
-        <w:ind w:leftChars="0"/>
-        <w:rPr>
-          <w:rFonts w:hint="eastAsia"/>
-        </w:rPr>
-      </w:pPr>
-      <w:r>
-        <w:rPr>
-          <w:noProof/>
-        </w:rPr>
-        <w:drawing>
-          <wp:inline distT="0" distB="0" distL="0" distR="0" wp14:anchorId="5F351D20" wp14:editId="13AB3609">
-            <wp:extent cx="2599267" cy="2787418"/>
-            <wp:effectExtent l="0" t="0" r="0" b="0"/>
-            <wp:docPr id="5" name="Picture 5"/>
             <wp:cNvGraphicFramePr>
               <a:graphicFrameLocks xmlns:a="http://schemas.openxmlformats.org/drawingml/2006/main" noChangeAspect="1"/>
             </wp:cNvGraphicFramePr>
@@ -2139,7 +2016,7 @@
                   <pic:spPr>
                     <a:xfrm>
                       <a:off x="0" y="0"/>
-                      <a:ext cx="2605257" cy="2793842"/>
+                      <a:ext cx="2174790" cy="3851482"/>
                     </a:xfrm>
                     <a:prstGeom prst="rect">
                       <a:avLst/>
@@ -2165,16 +2042,78 @@
         <w:rPr>
           <w:rFonts w:hint="eastAsia"/>
         </w:rPr>
-        <w:t xml:space="preserve">저장한 후 </w:t>
-      </w:r>
-      <w:r>
-        <w:t>Blend</w:t>
-      </w:r>
-      <w:r>
-        <w:rPr>
-          <w:rFonts w:hint="eastAsia"/>
-        </w:rPr>
-        <w:t>를 종료합니다.</w:t>
+        <w:t>G</w:t>
+      </w:r>
+      <w:r>
+        <w:t>rid</w:t>
+      </w:r>
+      <w:r>
+        <w:rPr>
+          <w:rFonts w:hint="eastAsia"/>
+        </w:rPr>
+        <w:t xml:space="preserve">를 확장한 후 </w:t>
+      </w:r>
+      <w:proofErr w:type="spellStart"/>
+      <w:r>
+        <w:rPr>
+          <w:rFonts w:hint="eastAsia"/>
+        </w:rPr>
+        <w:t>SampleListView</w:t>
+      </w:r>
+      <w:proofErr w:type="spellEnd"/>
+      <w:r>
+        <w:rPr>
+          <w:rFonts w:hint="eastAsia"/>
+        </w:rPr>
+        <w:t xml:space="preserve"> 항목을 마우스 </w:t>
+      </w:r>
+      <w:proofErr w:type="spellStart"/>
+      <w:r>
+        <w:rPr>
+          <w:rFonts w:hint="eastAsia"/>
+        </w:rPr>
+        <w:t>우클릭</w:t>
+      </w:r>
+      <w:proofErr w:type="spellEnd"/>
+      <w:r>
+        <w:rPr>
+          <w:rFonts w:hint="eastAsia"/>
+        </w:rPr>
+        <w:t xml:space="preserve"> 한 후 </w:t>
+      </w:r>
+      <w:r>
+        <w:t xml:space="preserve">Edit Additional </w:t>
+      </w:r>
+      <w:proofErr w:type="gramStart"/>
+      <w:r>
+        <w:t>Templates…</w:t>
+      </w:r>
+      <w:proofErr w:type="gramEnd"/>
+      <w:r>
+        <w:t xml:space="preserve"> &gt; Edit Generated Item Container (</w:t>
+      </w:r>
+      <w:proofErr w:type="spellStart"/>
+      <w:r>
+        <w:t>ItemContainerStyle</w:t>
+      </w:r>
+      <w:proofErr w:type="spellEnd"/>
+      <w:r>
+        <w:t xml:space="preserve">) &gt; Edit a Copy </w:t>
+      </w:r>
+      <w:r>
+        <w:rPr>
+          <w:rFonts w:hint="eastAsia"/>
+        </w:rPr>
+        <w:t>메뉴를 선택합니다.</w:t>
+      </w:r>
+      <w:r>
+        <w:t xml:space="preserve"> </w:t>
+      </w:r>
+      <w:r>
+        <w:rPr>
+          <w:rFonts w:hint="eastAsia"/>
+        </w:rPr>
+        <w:t>대화상자가 열리게 됩니다.</w:t>
       </w:r>
     </w:p>
     <w:p>
@@ -2187,36 +2126,30 @@
         <w:ind w:leftChars="0"/>
       </w:pPr>
       <w:r>
-        <w:t>Visual Studio</w:t>
-      </w:r>
-      <w:r>
-        <w:rPr>
-          <w:rFonts w:hint="eastAsia"/>
-        </w:rPr>
-        <w:t xml:space="preserve">로 돌아오면 아래와 같이 파일이 변경되었음을 알리고 다시금 </w:t>
+        <w:rPr>
+          <w:rFonts w:hint="eastAsia"/>
+        </w:rPr>
+        <w:t xml:space="preserve">대화상자에서 이름을 </w:t>
       </w:r>
       <w:proofErr w:type="spellStart"/>
       <w:r>
-        <w:rPr>
-          <w:rFonts w:hint="eastAsia"/>
-        </w:rPr>
-        <w:t>로드할지를</w:t>
+        <w:t>SampleDataItemContainer</w:t>
       </w:r>
       <w:proofErr w:type="spellEnd"/>
       <w:r>
         <w:rPr>
           <w:rFonts w:hint="eastAsia"/>
         </w:rPr>
-        <w:t xml:space="preserve"> 물어보는 대화상자가 열립니다.</w:t>
-      </w:r>
-      <w:r>
-        <w:t xml:space="preserve"> Yes to All</w:t>
-      </w:r>
-      <w:r>
-        <w:rPr>
-          <w:rFonts w:hint="eastAsia"/>
-        </w:rPr>
-        <w:t>을 선택합니다.</w:t>
+        <w:t xml:space="preserve">로 변경한 후 </w:t>
+      </w:r>
+      <w:r>
+        <w:t xml:space="preserve">OK </w:t>
+      </w:r>
+      <w:r>
+        <w:rPr>
+          <w:rFonts w:hint="eastAsia"/>
+        </w:rPr>
+        <w:t>버튼을 클릭합니다.</w:t>
       </w:r>
       <w:r>
         <w:t xml:space="preserve"> </w:t>
@@ -2226,9 +2159,68 @@
       <w:pPr>
         <w:pStyle w:val="a3"/>
         <w:ind w:leftChars="0"/>
-        <w:rPr>
-          <w:rFonts w:hint="eastAsia"/>
-        </w:rPr>
+      </w:pPr>
+      <w:r>
+        <w:rPr>
+          <w:rFonts w:hint="eastAsia"/>
+        </w:rPr>
+        <w:t xml:space="preserve"> </w:t>
+      </w:r>
+      <w:proofErr w:type="spellStart"/>
+      <w:r>
+        <w:t>HardwareButtons_BackPressed</w:t>
+      </w:r>
+      <w:proofErr w:type="spellEnd"/>
+      <w:r>
+        <w:t xml:space="preserve"> </w:t>
+      </w:r>
+      <w:proofErr w:type="spellStart"/>
+      <w:r>
+        <w:rPr>
+          <w:rFonts w:hint="eastAsia"/>
+        </w:rPr>
+        <w:t>핸들러를</w:t>
+      </w:r>
+      <w:proofErr w:type="spellEnd"/>
+      <w:r>
+        <w:rPr>
+          <w:rFonts w:hint="eastAsia"/>
+        </w:rPr>
+        <w:t xml:space="preserve"> 자동으로 만들어 줍니다.</w:t>
+      </w:r>
+    </w:p>
+    <w:p>
+      <w:pPr>
+        <w:pStyle w:val="a3"/>
+        <w:numPr>
+          <w:ilvl w:val="0"/>
+          <w:numId w:val="12"/>
+        </w:numPr>
+        <w:ind w:leftChars="0"/>
+      </w:pPr>
+      <w:r>
+        <w:rPr>
+          <w:rFonts w:hint="eastAsia"/>
+        </w:rPr>
+        <w:t xml:space="preserve">좌측 상단의 </w:t>
+      </w:r>
+      <w:r>
+        <w:t xml:space="preserve">“States” </w:t>
+      </w:r>
+      <w:r>
+        <w:rPr>
+          <w:rFonts w:hint="eastAsia"/>
+        </w:rPr>
+        <w:t>탭을 선택합니다.</w:t>
+      </w:r>
+      <w:r>
+        <w:t xml:space="preserve"> </w:t>
+      </w:r>
+    </w:p>
+    <w:p>
+      <w:pPr>
+        <w:pStyle w:val="a3"/>
+        <w:ind w:leftChars="0"/>
       </w:pPr>
       <w:r>
         <w:rPr>
@@ -2236,10 +2228,10 @@
         </w:rPr>
         <w:lastRenderedPageBreak/>
         <w:drawing>
-          <wp:inline distT="0" distB="0" distL="0" distR="0" wp14:anchorId="52E0E219" wp14:editId="0C021848">
-            <wp:extent cx="4838700" cy="1629701"/>
-            <wp:effectExtent l="0" t="0" r="0" b="8890"/>
-            <wp:docPr id="16" name="그림 16"/>
+          <wp:inline distT="0" distB="0" distL="0" distR="0" wp14:anchorId="2B4C5666" wp14:editId="2A9B5522">
+            <wp:extent cx="2476170" cy="3810000"/>
+            <wp:effectExtent l="0" t="0" r="635" b="0"/>
+            <wp:docPr id="13" name="Picture 3"/>
             <wp:cNvGraphicFramePr>
               <a:graphicFrameLocks xmlns:a="http://schemas.openxmlformats.org/drawingml/2006/main" noChangeAspect="1"/>
             </wp:cNvGraphicFramePr>
@@ -2259,7 +2251,7 @@
                   <pic:spPr>
                     <a:xfrm>
                       <a:off x="0" y="0"/>
-                      <a:ext cx="4862593" cy="1637748"/>
+                      <a:ext cx="2482335" cy="3819486"/>
                     </a:xfrm>
                     <a:prstGeom prst="rect">
                       <a:avLst/>
@@ -2285,8 +2277,13 @@
         <w:rPr>
           <w:rFonts w:hint="eastAsia"/>
         </w:rPr>
-        <w:t>다시 애플리케이션을 실행해 보면 아래 그림과 같이 체크박스의 색이 변경되었음을 볼 수 있습니다.</w:t>
-      </w:r>
+        <w:t xml:space="preserve">스크롤을 내려 </w:t>
+      </w:r>
+      <w:proofErr w:type="spellStart"/>
+      <w:r>
+        <w:t>MultiSelectStates</w:t>
+      </w:r>
+      <w:proofErr w:type="spellEnd"/>
       <w:r>
         <w:t xml:space="preserve"> </w:t>
       </w:r>
@@ -2294,26 +2291,171 @@
         <w:rPr>
           <w:rFonts w:hint="eastAsia"/>
         </w:rPr>
-        <w:t>애플리케이션을 종료합니다.</w:t>
+        <w:t xml:space="preserve">영역으로 이동한 후 </w:t>
+      </w:r>
+      <w:proofErr w:type="spellStart"/>
+      <w:r>
+        <w:t>ListMultiSelect</w:t>
+      </w:r>
+      <w:proofErr w:type="spellEnd"/>
+      <w:r>
+        <w:t xml:space="preserve"> </w:t>
+      </w:r>
+      <w:r>
+        <w:rPr>
+          <w:rFonts w:hint="eastAsia"/>
+        </w:rPr>
+        <w:t xml:space="preserve">상태 버튼을 </w:t>
+      </w:r>
+      <w:r>
+        <w:rPr>
+          <w:rFonts w:hint="eastAsia"/>
+        </w:rPr>
+        <w:t>선택</w:t>
+      </w:r>
+      <w:r>
+        <w:rPr>
+          <w:rFonts w:hint="eastAsia"/>
+        </w:rPr>
+        <w:t>합니다. 우측 디자이너 창에 체크박스가 나올 것입니다.</w:t>
+      </w:r>
+      <w:r>
+        <w:t xml:space="preserve"> (</w:t>
+      </w:r>
+      <w:r>
+        <w:rPr>
+          <w:rFonts w:hint="eastAsia"/>
+        </w:rPr>
+        <w:t xml:space="preserve">선택 시 </w:t>
+      </w:r>
+      <w:r>
+        <w:t>Recording</w:t>
+      </w:r>
+      <w:r>
+        <w:rPr>
+          <w:rFonts w:hint="eastAsia"/>
+        </w:rPr>
+        <w:t xml:space="preserve">이 된다고 하며 </w:t>
+      </w:r>
+      <w:proofErr w:type="spellStart"/>
+      <w:r>
+        <w:rPr>
+          <w:rFonts w:hint="eastAsia"/>
+        </w:rPr>
+        <w:t>빨간불이</w:t>
+      </w:r>
+      <w:proofErr w:type="spellEnd"/>
+      <w:r>
+        <w:rPr>
+          <w:rFonts w:hint="eastAsia"/>
+        </w:rPr>
+        <w:t xml:space="preserve"> 들어올 수 있습니다.</w:t>
+      </w:r>
+      <w:r>
+        <w:t xml:space="preserve"> </w:t>
+      </w:r>
+      <w:proofErr w:type="spellStart"/>
+      <w:r>
+        <w:rPr>
+          <w:rFonts w:hint="eastAsia"/>
+        </w:rPr>
+        <w:t>신경쓰지</w:t>
+      </w:r>
+      <w:proofErr w:type="spellEnd"/>
+      <w:r>
+        <w:rPr>
+          <w:rFonts w:hint="eastAsia"/>
+        </w:rPr>
+        <w:t xml:space="preserve"> 않으셔도 됩니다.</w:t>
+      </w:r>
+      <w:r>
+        <w:t>)</w:t>
+      </w:r>
+    </w:p>
+    <w:p>
+      <w:pPr>
+        <w:pStyle w:val="a3"/>
+        <w:numPr>
+          <w:ilvl w:val="0"/>
+          <w:numId w:val="12"/>
+        </w:numPr>
+        <w:ind w:leftChars="0"/>
+      </w:pPr>
+      <w:r>
+        <w:rPr>
+          <w:rFonts w:hint="eastAsia"/>
+        </w:rPr>
+        <w:t xml:space="preserve">다시 좌측 상단의 </w:t>
+      </w:r>
+      <w:r>
+        <w:t xml:space="preserve">Base </w:t>
+      </w:r>
+      <w:r>
+        <w:rPr>
+          <w:rFonts w:hint="eastAsia"/>
+        </w:rPr>
+        <w:t>상태 버튼을 선택합니다.</w:t>
+      </w:r>
+    </w:p>
+    <w:p>
+      <w:pPr>
+        <w:pStyle w:val="a3"/>
+        <w:numPr>
+          <w:ilvl w:val="0"/>
+          <w:numId w:val="12"/>
+        </w:numPr>
+        <w:ind w:leftChars="0"/>
+      </w:pPr>
+      <w:r>
+        <w:rPr>
+          <w:rFonts w:hint="eastAsia"/>
+        </w:rPr>
+        <w:t xml:space="preserve">아래 그림과 같이 좌측 하단의 </w:t>
+      </w:r>
+      <w:proofErr w:type="spellStart"/>
+      <w:r>
+        <w:t>ReorderHintContent</w:t>
+      </w:r>
+      <w:proofErr w:type="spellEnd"/>
+      <w:r>
+        <w:rPr>
+          <w:rFonts w:hint="eastAsia"/>
+        </w:rPr>
+        <w:t xml:space="preserve">를 계속 확장하여 </w:t>
+      </w:r>
+      <w:proofErr w:type="spellStart"/>
+      <w:r>
+        <w:t>NormalRectangle</w:t>
+      </w:r>
+      <w:proofErr w:type="spellEnd"/>
+      <w:r>
+        <w:t xml:space="preserve"> </w:t>
+      </w:r>
+      <w:r>
+        <w:rPr>
+          <w:rFonts w:hint="eastAsia"/>
+        </w:rPr>
+        <w:t>아이템을 선택합니다.</w:t>
+      </w:r>
+      <w:r>
+        <w:t xml:space="preserve"> </w:t>
       </w:r>
     </w:p>
     <w:p>
       <w:pPr>
         <w:pStyle w:val="a3"/>
         <w:ind w:leftChars="0"/>
-        <w:rPr>
-          <w:rFonts w:hint="eastAsia"/>
-        </w:rPr>
       </w:pPr>
       <w:r>
         <w:rPr>
           <w:noProof/>
         </w:rPr>
+        <w:lastRenderedPageBreak/>
         <w:drawing>
-          <wp:inline distT="0" distB="0" distL="0" distR="0" wp14:anchorId="179C3DD9" wp14:editId="5FFD753D">
-            <wp:extent cx="3010161" cy="1691787"/>
-            <wp:effectExtent l="0" t="0" r="0" b="3810"/>
-            <wp:docPr id="17" name="Picture 6"/>
+          <wp:inline distT="0" distB="0" distL="0" distR="0" wp14:anchorId="3C1F8D81" wp14:editId="2184653B">
+            <wp:extent cx="2685714" cy="3190476"/>
+            <wp:effectExtent l="0" t="0" r="635" b="0"/>
+            <wp:docPr id="15" name="그림 15"/>
             <wp:cNvGraphicFramePr>
               <a:graphicFrameLocks xmlns:a="http://schemas.openxmlformats.org/drawingml/2006/main" noChangeAspect="1"/>
             </wp:cNvGraphicFramePr>
@@ -2333,6 +2475,320 @@
                   <pic:spPr>
                     <a:xfrm>
                       <a:off x="0" y="0"/>
+                      <a:ext cx="2685714" cy="3190476"/>
+                    </a:xfrm>
+                    <a:prstGeom prst="rect">
+                      <a:avLst/>
+                    </a:prstGeom>
+                  </pic:spPr>
+                </pic:pic>
+              </a:graphicData>
+            </a:graphic>
+          </wp:inline>
+        </w:drawing>
+      </w:r>
+    </w:p>
+    <w:p>
+      <w:pPr>
+        <w:pStyle w:val="a3"/>
+        <w:numPr>
+          <w:ilvl w:val="0"/>
+          <w:numId w:val="12"/>
+        </w:numPr>
+        <w:ind w:leftChars="0"/>
+      </w:pPr>
+      <w:r>
+        <w:rPr>
+          <w:rFonts w:hint="eastAsia"/>
+        </w:rPr>
+        <w:t xml:space="preserve">우측의 </w:t>
+      </w:r>
+      <w:r>
+        <w:t xml:space="preserve">Properties </w:t>
+      </w:r>
+      <w:r>
+        <w:rPr>
+          <w:rFonts w:hint="eastAsia"/>
+        </w:rPr>
+        <w:t xml:space="preserve">메뉴에서 </w:t>
+      </w:r>
+      <w:r>
+        <w:rPr>
+          <w:rFonts w:hint="eastAsia"/>
+        </w:rPr>
+        <w:t xml:space="preserve">아래 </w:t>
+      </w:r>
+      <w:proofErr w:type="gramStart"/>
+      <w:r>
+        <w:rPr>
+          <w:rFonts w:hint="eastAsia"/>
+        </w:rPr>
+        <w:t xml:space="preserve">그림 </w:t>
+      </w:r>
+      <w:proofErr w:type="spellStart"/>
+      <w:r>
+        <w:rPr>
+          <w:rFonts w:hint="eastAsia"/>
+        </w:rPr>
+        <w:t>처럼</w:t>
+      </w:r>
+      <w:proofErr w:type="spellEnd"/>
+      <w:proofErr w:type="gramEnd"/>
+      <w:r>
+        <w:rPr>
+          <w:rFonts w:hint="eastAsia"/>
+        </w:rPr>
+        <w:t xml:space="preserve"> </w:t>
+      </w:r>
+      <w:r>
+        <w:t>Stroke</w:t>
+      </w:r>
+      <w:r>
+        <w:rPr>
+          <w:rFonts w:hint="eastAsia"/>
+        </w:rPr>
+        <w:t xml:space="preserve">를 선택한 후 </w:t>
+      </w:r>
+      <w:r>
+        <w:t>Solid Color Brush</w:t>
+      </w:r>
+      <w:r>
+        <w:rPr>
+          <w:rFonts w:hint="eastAsia"/>
+        </w:rPr>
+        <w:t>를 선택합니다.</w:t>
+      </w:r>
+      <w:r>
+        <w:t xml:space="preserve"> </w:t>
+      </w:r>
+      <w:r>
+        <w:rPr>
+          <w:rFonts w:hint="eastAsia"/>
+        </w:rPr>
+        <w:t>색상을 파란색으로 변경합니다.</w:t>
+      </w:r>
+    </w:p>
+    <w:p>
+      <w:pPr>
+        <w:pStyle w:val="a3"/>
+        <w:ind w:leftChars="0"/>
+      </w:pPr>
+      <w:r>
+        <w:rPr>
+          <w:noProof/>
+        </w:rPr>
+        <w:drawing>
+          <wp:inline distT="0" distB="0" distL="0" distR="0" wp14:anchorId="5F351D20" wp14:editId="13AB3609">
+            <wp:extent cx="2599267" cy="2787418"/>
+            <wp:effectExtent l="0" t="0" r="0" b="0"/>
+            <wp:docPr id="5" name="Picture 5"/>
+            <wp:cNvGraphicFramePr>
+              <a:graphicFrameLocks xmlns:a="http://schemas.openxmlformats.org/drawingml/2006/main" noChangeAspect="1"/>
+            </wp:cNvGraphicFramePr>
+            <a:graphic xmlns:a="http://schemas.openxmlformats.org/drawingml/2006/main">
+              <a:graphicData uri="http://schemas.openxmlformats.org/drawingml/2006/picture">
+                <pic:pic xmlns:pic="http://schemas.openxmlformats.org/drawingml/2006/picture">
+                  <pic:nvPicPr>
+                    <pic:cNvPr id="1" name=""/>
+                    <pic:cNvPicPr/>
+                  </pic:nvPicPr>
+                  <pic:blipFill>
+                    <a:blip r:embed="rId18"/>
+                    <a:stretch>
+                      <a:fillRect/>
+                    </a:stretch>
+                  </pic:blipFill>
+                  <pic:spPr>
+                    <a:xfrm>
+                      <a:off x="0" y="0"/>
+                      <a:ext cx="2605257" cy="2793842"/>
+                    </a:xfrm>
+                    <a:prstGeom prst="rect">
+                      <a:avLst/>
+                    </a:prstGeom>
+                  </pic:spPr>
+                </pic:pic>
+              </a:graphicData>
+            </a:graphic>
+          </wp:inline>
+        </w:drawing>
+      </w:r>
+    </w:p>
+    <w:p>
+      <w:pPr>
+        <w:pStyle w:val="a3"/>
+        <w:numPr>
+          <w:ilvl w:val="0"/>
+          <w:numId w:val="12"/>
+        </w:numPr>
+        <w:ind w:leftChars="0"/>
+      </w:pPr>
+      <w:r>
+        <w:rPr>
+          <w:rFonts w:hint="eastAsia"/>
+        </w:rPr>
+        <w:t xml:space="preserve">저장한 후 </w:t>
+      </w:r>
+      <w:r>
+        <w:t>Blend</w:t>
+      </w:r>
+      <w:r>
+        <w:rPr>
+          <w:rFonts w:hint="eastAsia"/>
+        </w:rPr>
+        <w:t>를 종료합니다.</w:t>
+      </w:r>
+    </w:p>
+    <w:p>
+      <w:pPr>
+        <w:pStyle w:val="a3"/>
+        <w:numPr>
+          <w:ilvl w:val="0"/>
+          <w:numId w:val="12"/>
+        </w:numPr>
+        <w:ind w:leftChars="0"/>
+      </w:pPr>
+      <w:r>
+        <w:t>Visual Studio</w:t>
+      </w:r>
+      <w:r>
+        <w:rPr>
+          <w:rFonts w:hint="eastAsia"/>
+        </w:rPr>
+        <w:t xml:space="preserve">로 돌아오면 아래와 같이 파일이 변경되었음을 알리고 다시금 </w:t>
+      </w:r>
+      <w:proofErr w:type="spellStart"/>
+      <w:r>
+        <w:rPr>
+          <w:rFonts w:hint="eastAsia"/>
+        </w:rPr>
+        <w:t>로드할지를</w:t>
+      </w:r>
+      <w:proofErr w:type="spellEnd"/>
+      <w:r>
+        <w:rPr>
+          <w:rFonts w:hint="eastAsia"/>
+        </w:rPr>
+        <w:t xml:space="preserve"> 물어보는 대화상자가 열립니다.</w:t>
+      </w:r>
+      <w:r>
+        <w:t xml:space="preserve"> Yes to All</w:t>
+      </w:r>
+      <w:r>
+        <w:rPr>
+          <w:rFonts w:hint="eastAsia"/>
+        </w:rPr>
+        <w:t>을 선택합니다.</w:t>
+      </w:r>
+      <w:r>
+        <w:t xml:space="preserve"> </w:t>
+      </w:r>
+    </w:p>
+    <w:p>
+      <w:pPr>
+        <w:pStyle w:val="a3"/>
+        <w:ind w:leftChars="0"/>
+      </w:pPr>
+      <w:r>
+        <w:rPr>
+          <w:noProof/>
+        </w:rPr>
+        <w:lastRenderedPageBreak/>
+        <w:drawing>
+          <wp:inline distT="0" distB="0" distL="0" distR="0" wp14:anchorId="52E0E219" wp14:editId="0C021848">
+            <wp:extent cx="4838700" cy="1629701"/>
+            <wp:effectExtent l="0" t="0" r="0" b="8890"/>
+            <wp:docPr id="16" name="그림 16"/>
+            <wp:cNvGraphicFramePr>
+              <a:graphicFrameLocks xmlns:a="http://schemas.openxmlformats.org/drawingml/2006/main" noChangeAspect="1"/>
+            </wp:cNvGraphicFramePr>
+            <a:graphic xmlns:a="http://schemas.openxmlformats.org/drawingml/2006/main">
+              <a:graphicData uri="http://schemas.openxmlformats.org/drawingml/2006/picture">
+                <pic:pic xmlns:pic="http://schemas.openxmlformats.org/drawingml/2006/picture">
+                  <pic:nvPicPr>
+                    <pic:cNvPr id="1" name=""/>
+                    <pic:cNvPicPr/>
+                  </pic:nvPicPr>
+                  <pic:blipFill>
+                    <a:blip r:embed="rId19"/>
+                    <a:stretch>
+                      <a:fillRect/>
+                    </a:stretch>
+                  </pic:blipFill>
+                  <pic:spPr>
+                    <a:xfrm>
+                      <a:off x="0" y="0"/>
+                      <a:ext cx="4862593" cy="1637748"/>
+                    </a:xfrm>
+                    <a:prstGeom prst="rect">
+                      <a:avLst/>
+                    </a:prstGeom>
+                  </pic:spPr>
+                </pic:pic>
+              </a:graphicData>
+            </a:graphic>
+          </wp:inline>
+        </w:drawing>
+      </w:r>
+    </w:p>
+    <w:p>
+      <w:pPr>
+        <w:pStyle w:val="a3"/>
+        <w:numPr>
+          <w:ilvl w:val="0"/>
+          <w:numId w:val="12"/>
+        </w:numPr>
+        <w:ind w:leftChars="0"/>
+      </w:pPr>
+      <w:r>
+        <w:rPr>
+          <w:rFonts w:hint="eastAsia"/>
+        </w:rPr>
+        <w:t>다시 애플리케이션을 실행해 보면 아래 그림과 같이 체크박스의 색이 변경되었음을 볼 수 있습니다.</w:t>
+      </w:r>
+      <w:r>
+        <w:t xml:space="preserve"> </w:t>
+      </w:r>
+      <w:r>
+        <w:rPr>
+          <w:rFonts w:hint="eastAsia"/>
+        </w:rPr>
+        <w:t>애플리케이션을 종료합니다.</w:t>
+      </w:r>
+    </w:p>
+    <w:p>
+      <w:pPr>
+        <w:pStyle w:val="a3"/>
+        <w:ind w:leftChars="0"/>
+      </w:pPr>
+      <w:r>
+        <w:rPr>
+          <w:noProof/>
+        </w:rPr>
+        <w:drawing>
+          <wp:inline distT="0" distB="0" distL="0" distR="0" wp14:anchorId="179C3DD9" wp14:editId="5FFD753D">
+            <wp:extent cx="3010161" cy="1691787"/>
+            <wp:effectExtent l="0" t="0" r="0" b="3810"/>
+            <wp:docPr id="17" name="Picture 6"/>
+            <wp:cNvGraphicFramePr>
+              <a:graphicFrameLocks xmlns:a="http://schemas.openxmlformats.org/drawingml/2006/main" noChangeAspect="1"/>
+            </wp:cNvGraphicFramePr>
+            <a:graphic xmlns:a="http://schemas.openxmlformats.org/drawingml/2006/main">
+              <a:graphicData uri="http://schemas.openxmlformats.org/drawingml/2006/picture">
+                <pic:pic xmlns:pic="http://schemas.openxmlformats.org/drawingml/2006/picture">
+                  <pic:nvPicPr>
+                    <pic:cNvPr id="1" name=""/>
+                    <pic:cNvPicPr/>
+                  </pic:nvPicPr>
+                  <pic:blipFill>
+                    <a:blip r:embed="rId20"/>
+                    <a:stretch>
+                      <a:fillRect/>
+                    </a:stretch>
+                  </pic:blipFill>
+                  <pic:spPr>
+                    <a:xfrm>
+                      <a:off x="0" y="0"/>
                       <a:ext cx="3010161" cy="1691787"/>
                     </a:xfrm>
                     <a:prstGeom prst="rect">
@@ -3638,7 +4094,7 @@
         <w:spacing w:after="0" w:line="240" w:lineRule="auto"/>
         <w:ind w:leftChars="0"/>
         <w:rPr>
-          <w:rFonts w:ascii="Consolas" w:hAnsi="Consolas" w:cs="Consolas" w:hint="eastAsia"/>
+          <w:rFonts w:ascii="Consolas" w:hAnsi="Consolas" w:cs="Consolas"/>
           <w:color w:val="000000"/>
           <w:sz w:val="19"/>
           <w:szCs w:val="19"/>
@@ -7258,6 +7714,14 @@
     <w:abstractNumId w:val="6"/>
   </w:num>
 </w:numbering>
+</file>
+
+<file path=word/people.xml><?xml version="1.0" encoding="utf-8"?>
+<w15:people xmlns:wpc="http://schemas.microsoft.com/office/word/2010/wordprocessingCanvas" xmlns:mc="http://schemas.openxmlformats.org/markup-compatibility/2006" xmlns:o="urn:schemas-microsoft-com:office:office" xmlns:r="http://schemas.openxmlformats.org/officeDocument/2006/relationships" xmlns:m="http://schemas.openxmlformats.org/officeDocument/2006/math" xmlns:v="urn:schemas-microsoft-com:vml" xmlns:wp14="http://schemas.microsoft.com/office/word/2010/wordprocessingDrawing" xmlns:wp="http://schemas.openxmlformats.org/drawingml/2006/wordprocessingDrawing" xmlns:w10="urn:schemas-microsoft-com:office:word" xmlns:w="http://schemas.openxmlformats.org/wordprocessingml/2006/main" xmlns:w14="http://schemas.microsoft.com/office/word/2010/wordml" xmlns:w15="http://schemas.microsoft.com/office/word/2012/wordml" xmlns:wpg="http://schemas.microsoft.com/office/word/2010/wordprocessingGroup" xmlns:wpi="http://schemas.microsoft.com/office/word/2010/wordprocessingInk" xmlns:wne="http://schemas.microsoft.com/office/word/2006/wordml" xmlns:wps="http://schemas.microsoft.com/office/word/2010/wordprocessingShape" mc:Ignorable="w14 w15 wp14">
+  <w15:person w15:author="Reagan Hwang">
+    <w15:presenceInfo w15:providerId="Windows Live" w15:userId="bacf6c1e1aa20321"/>
+  </w15:person>
+</w15:people>
 </file>
 
 <file path=word/styles.xml><?xml version="1.0" encoding="utf-8"?>
@@ -8736,7 +9200,7 @@
 </file>
 
 <file path=customXml/itemProps1.xml><?xml version="1.0" encoding="utf-8"?>
-<ds:datastoreItem xmlns:ds="http://schemas.openxmlformats.org/officeDocument/2006/customXml" ds:itemID="{0797DFED-646D-4FB8-85B1-226E40237B0F}">
+<ds:datastoreItem xmlns:ds="http://schemas.openxmlformats.org/officeDocument/2006/customXml" ds:itemID="{D247F472-2612-424F-9974-D5CB9634AC3A}">
   <ds:schemaRefs>
     <ds:schemaRef ds:uri="http://schemas.openxmlformats.org/officeDocument/2006/bibliography"/>
   </ds:schemaRefs>

</xml_diff>